<commit_message>
Updates to system architecture document.
</commit_message>
<xml_diff>
--- a/Documents/Phase 2/System Architecture Design.docx
+++ b/Documents/Phase 2/System Architecture Design.docx
@@ -302,12 +302,7 @@
             <w:jc w:val="center"/>
           </w:pPr>
           <w:r>
-            <w:t>Table of Co</w:t>
-          </w:r>
-          <w:bookmarkStart w:id="0" w:name="_GoBack"/>
-          <w:bookmarkEnd w:id="0"/>
-          <w:r>
-            <w:t>ntents</w:t>
+            <w:t>Table of Contents</w:t>
           </w:r>
         </w:p>
         <w:p>
@@ -2072,12 +2067,12 @@
         </w:numPr>
         <w:spacing w:line="276" w:lineRule="auto"/>
       </w:pPr>
-      <w:bookmarkStart w:id="1" w:name="_Toc464507845"/>
+      <w:bookmarkStart w:id="0" w:name="_Toc464507845"/>
       <w:r>
         <w:lastRenderedPageBreak/>
         <w:t>Introduction</w:t>
       </w:r>
-      <w:bookmarkEnd w:id="1"/>
+      <w:bookmarkEnd w:id="0"/>
     </w:p>
     <w:p>
       <w:pPr>
@@ -2108,11 +2103,11 @@
         </w:numPr>
         <w:spacing w:line="276" w:lineRule="auto"/>
       </w:pPr>
-      <w:bookmarkStart w:id="2" w:name="_Toc464507846"/>
+      <w:bookmarkStart w:id="1" w:name="_Toc464507846"/>
       <w:r>
         <w:t>Architecture</w:t>
       </w:r>
-      <w:bookmarkEnd w:id="2"/>
+      <w:bookmarkEnd w:id="1"/>
     </w:p>
     <w:p>
       <w:pPr>
@@ -2135,7 +2130,12 @@
         <w:t xml:space="preserve">  The architecture is a layered approach that is event driven.  There are three main layers contained within the IDS.  The three layers are the Network Traffic Reader, Neural Network, and Recorder.  The Network Traffic Reader is a data reading layer of the system.  It will take the data from the network card and </w:t>
       </w:r>
       <w:r>
-        <w:t xml:space="preserve">package it in a way that is useful to the rest of the system.  The Neural Network layer of the system is the brains of the system.  It will take the data that is read in the Network Traffic Reader layer and make a decision based on </w:t>
+        <w:t>package it in a way that is</w:t>
+      </w:r>
+      <w:bookmarkStart w:id="2" w:name="_GoBack"/>
+      <w:bookmarkEnd w:id="2"/>
+      <w:r>
+        <w:t xml:space="preserve"> useful to the rest of the system.  The Neural Network layer of the system is the brains of the system.  It will take the data that is read in the Network Traffic Reader layer and make a decision based on </w:t>
       </w:r>
       <w:proofErr w:type="spellStart"/>
       <w:r>
@@ -2198,13 +2198,10 @@
         <w:jc w:val="center"/>
       </w:pPr>
       <w:r>
-        <w:rPr>
-          <w:noProof/>
-        </w:rPr>
         <w:drawing>
-          <wp:inline distT="0" distB="0" distL="0" distR="0" wp14:anchorId="3E933CEA" wp14:editId="3194B3DA">
-            <wp:extent cx="5943600" cy="5187315"/>
-            <wp:effectExtent l="0" t="0" r="0" b="0"/>
+          <wp:inline distT="0" distB="0" distL="0" distR="0" wp14:anchorId="467120D7" wp14:editId="1F90B27D">
+            <wp:extent cx="5943600" cy="5238115"/>
+            <wp:effectExtent l="0" t="0" r="0" b="635"/>
             <wp:docPr id="1" name="Picture 1"/>
             <wp:cNvGraphicFramePr>
               <a:graphicFrameLocks xmlns:a="http://schemas.openxmlformats.org/drawingml/2006/main" noChangeAspect="1"/>
@@ -2225,7 +2222,7 @@
                   <pic:spPr>
                     <a:xfrm>
                       <a:off x="0" y="0"/>
-                      <a:ext cx="5943600" cy="5187315"/>
+                      <a:ext cx="5943600" cy="5238115"/>
                     </a:xfrm>
                     <a:prstGeom prst="rect">
                       <a:avLst/>
@@ -7538,7 +7535,7 @@
           <w:rPr>
             <w:noProof/>
           </w:rPr>
-          <w:t>2</w:t>
+          <w:t>4</w:t>
         </w:r>
         <w:r>
           <w:rPr>
@@ -9154,6 +9151,7 @@
   <w:style w:type="character" w:default="1" w:styleId="DefaultParagraphFont">
     <w:name w:val="Default Paragraph Font"/>
     <w:uiPriority w:val="1"/>
+    <w:semiHidden/>
     <w:unhideWhenUsed/>
   </w:style>
   <w:style w:type="table" w:default="1" w:styleId="TableNormal">
@@ -9683,7 +9681,7 @@
 </file>
 
 <file path=customXml/itemProps1.xml><?xml version="1.0" encoding="utf-8"?>
-<ds:datastoreItem xmlns:ds="http://schemas.openxmlformats.org/officeDocument/2006/customXml" ds:itemID="{29E8F617-84A0-42F8-9A32-E20620BDDE47}">
+<ds:datastoreItem xmlns:ds="http://schemas.openxmlformats.org/officeDocument/2006/customXml" ds:itemID="{27070372-3847-44F1-B859-29E2C875C857}">
   <ds:schemaRefs>
     <ds:schemaRef ds:uri="http://schemas.openxmlformats.org/officeDocument/2006/bibliography"/>
   </ds:schemaRefs>

</xml_diff>

<commit_message>
Updates to final Phase 2.
</commit_message>
<xml_diff>
--- a/Documents/Phase 2/System Architecture Design.docx
+++ b/Documents/Phase 2/System Architecture Design.docx
@@ -2130,12 +2130,7 @@
         <w:t xml:space="preserve">  The architecture is a layered approach that is event driven.  There are three main layers contained within the IDS.  The three layers are the Network Traffic Reader, Neural Network, and Recorder.  The Network Traffic Reader is a data reading layer of the system.  It will take the data from the network card and </w:t>
       </w:r>
       <w:r>
-        <w:t>package it in a way that is</w:t>
-      </w:r>
-      <w:bookmarkStart w:id="2" w:name="_GoBack"/>
-      <w:bookmarkEnd w:id="2"/>
-      <w:r>
-        <w:t xml:space="preserve"> useful to the rest of the system.  The Neural Network layer of the system is the brains of the system.  It will take the data that is read in the Network Traffic Reader layer and make a decision based on </w:t>
+        <w:t xml:space="preserve">package it in a way that is useful to the rest of the system.  The Neural Network layer of the system is the brains of the system.  It will take the data that is read in the Network Traffic Reader layer and make a decision based on </w:t>
       </w:r>
       <w:proofErr w:type="spellStart"/>
       <w:r>
@@ -2159,12 +2154,12 @@
           <w:numId w:val="6"/>
         </w:numPr>
       </w:pPr>
-      <w:bookmarkStart w:id="3" w:name="_Toc464507847"/>
+      <w:bookmarkStart w:id="2" w:name="_Toc464507847"/>
       <w:r>
         <w:lastRenderedPageBreak/>
         <w:t>Component Design</w:t>
       </w:r>
-      <w:bookmarkEnd w:id="3"/>
+      <w:bookmarkEnd w:id="2"/>
     </w:p>
     <w:p>
       <w:pPr>
@@ -2183,14 +2178,14 @@
         </w:numPr>
         <w:spacing w:line="276" w:lineRule="auto"/>
       </w:pPr>
-      <w:bookmarkStart w:id="4" w:name="_Toc464507848"/>
+      <w:bookmarkStart w:id="3" w:name="_Toc464507848"/>
       <w:r>
         <w:t>Component D</w:t>
       </w:r>
       <w:r>
         <w:t>iagram</w:t>
       </w:r>
-      <w:bookmarkEnd w:id="4"/>
+      <w:bookmarkEnd w:id="3"/>
     </w:p>
     <w:p>
       <w:pPr>
@@ -2199,9 +2194,9 @@
       </w:pPr>
       <w:r>
         <w:drawing>
-          <wp:inline distT="0" distB="0" distL="0" distR="0" wp14:anchorId="467120D7" wp14:editId="1F90B27D">
-            <wp:extent cx="5943600" cy="5238115"/>
-            <wp:effectExtent l="0" t="0" r="0" b="635"/>
+          <wp:inline distT="0" distB="0" distL="0" distR="0" wp14:anchorId="5B5849A0" wp14:editId="4ABC1C88">
+            <wp:extent cx="5943600" cy="5225415"/>
+            <wp:effectExtent l="0" t="0" r="0" b="0"/>
             <wp:docPr id="1" name="Picture 1"/>
             <wp:cNvGraphicFramePr>
               <a:graphicFrameLocks xmlns:a="http://schemas.openxmlformats.org/drawingml/2006/main" noChangeAspect="1"/>
@@ -2222,7 +2217,7 @@
                   <pic:spPr>
                     <a:xfrm>
                       <a:off x="0" y="0"/>
-                      <a:ext cx="5943600" cy="5238115"/>
+                      <a:ext cx="5943600" cy="5225415"/>
                     </a:xfrm>
                     <a:prstGeom prst="rect">
                       <a:avLst/>
@@ -2237,6 +2232,8 @@
       <w:r>
         <w:t xml:space="preserve"> </w:t>
       </w:r>
+      <w:bookmarkStart w:id="4" w:name="_GoBack"/>
+      <w:bookmarkEnd w:id="4"/>
     </w:p>
     <w:p>
       <w:pPr>
@@ -7535,7 +7532,7 @@
           <w:rPr>
             <w:noProof/>
           </w:rPr>
-          <w:t>4</w:t>
+          <w:t>18</w:t>
         </w:r>
         <w:r>
           <w:rPr>
@@ -9681,7 +9678,7 @@
 </file>
 
 <file path=customXml/itemProps1.xml><?xml version="1.0" encoding="utf-8"?>
-<ds:datastoreItem xmlns:ds="http://schemas.openxmlformats.org/officeDocument/2006/customXml" ds:itemID="{27070372-3847-44F1-B859-29E2C875C857}">
+<ds:datastoreItem xmlns:ds="http://schemas.openxmlformats.org/officeDocument/2006/customXml" ds:itemID="{9CCB71A7-6E7A-49FB-A388-AC72881620A2}">
   <ds:schemaRefs>
     <ds:schemaRef ds:uri="http://schemas.openxmlformats.org/officeDocument/2006/bibliography"/>
   </ds:schemaRefs>

</xml_diff>